<commit_message>
Day4 CSharp OOPS concept
</commit_message>
<xml_diff>
--- a/OOPS Concepts.docx
+++ b/OOPS Concepts.docx
@@ -1090,8 +1090,6 @@
           <w:cols w:space="720"/>
         </w:sectPr>
       </w:pPr>
-      <w:bookmarkStart w:id="0" w:name="_GoBack"/>
-      <w:bookmarkEnd w:id="0"/>
     </w:p>
     <w:p>
       <w:pPr>
@@ -8069,13 +8067,7 @@
         <w:rPr>
           <w:sz w:val="32"/>
         </w:rPr>
-        <w:t xml:space="preserve">common </w:t>
-      </w:r>
-      <w:r>
-        <w:rPr>
-          <w:sz w:val="32"/>
-        </w:rPr>
-        <w:t>tasks.</w:t>
+        <w:t>common tasks.</w:t>
       </w:r>
     </w:p>
     <w:p>
@@ -14908,13 +14900,7 @@
         <w:rPr>
           <w:sz w:val="32"/>
         </w:rPr>
-        <w:t>s</w:t>
-      </w:r>
-      <w:r>
-        <w:rPr>
-          <w:sz w:val="32"/>
-        </w:rPr>
-        <w:t>ubstitution.</w:t>
+        <w:t>substitution.</w:t>
       </w:r>
     </w:p>
     <w:p>
@@ -15377,8 +15363,10 @@
         <w:rPr>
           <w:sz w:val="32"/>
         </w:rPr>
-        <w:t>Java</w:t>
-      </w:r>
+        <w:t>Charp</w:t>
+      </w:r>
+      <w:bookmarkStart w:id="0" w:name="_GoBack"/>
+      <w:bookmarkEnd w:id="0"/>
       <w:r>
         <w:rPr>
           <w:spacing w:val="-7"/>
@@ -19758,7 +19746,7 @@
 </file>
 
 <file path=customXml/itemProps1.xml><?xml version="1.0" encoding="utf-8"?>
-<ds:datastoreItem xmlns:ds="http://schemas.openxmlformats.org/officeDocument/2006/customXml" ds:itemID="{DE7859D5-0DBB-4598-A0E8-94A9FDD558DC}">
+<ds:datastoreItem xmlns:ds="http://schemas.openxmlformats.org/officeDocument/2006/customXml" ds:itemID="{803612AE-82EA-4685-92E8-FDAC795BA8BB}">
   <ds:schemaRefs>
     <ds:schemaRef ds:uri="http://schemas.openxmlformats.org/officeDocument/2006/bibliography"/>
   </ds:schemaRefs>

</xml_diff>